<commit_message>
Correcciones en el documento de los requerimientos
</commit_message>
<xml_diff>
--- a/REQUERIMIENTOS.docx
+++ b/REQUERIMIENTOS.docx
@@ -66,7 +66,7 @@
           <w:noProof/>
           <w:sz w:val="24"/>
           <w:szCs w:val="24"/>
-          <w:lang w:val="en-US"/>
+          <w:lang w:val="es-CO" w:eastAsia="es-CO"/>
         </w:rPr>
         <w:drawing>
           <wp:inline distT="114300" distB="114300" distL="114300" distR="114300">
@@ -133,21 +133,12 @@
           <w:szCs w:val="24"/>
         </w:rPr>
       </w:pPr>
-      <w:proofErr w:type="spellStart"/>
       <w:r>
         <w:rPr>
           <w:sz w:val="24"/>
           <w:szCs w:val="24"/>
         </w:rPr>
-        <w:t>Atmel</w:t>
-      </w:r>
-      <w:proofErr w:type="spellEnd"/>
-      <w:r>
-        <w:rPr>
-          <w:sz w:val="24"/>
-          <w:szCs w:val="24"/>
-        </w:rPr>
-        <w:t xml:space="preserve"> Studio 7.0</w:t>
+        <w:t>Atmel Studio 7.0</w:t>
       </w:r>
     </w:p>
     <w:p>
@@ -189,21 +180,12 @@
           <w:szCs w:val="24"/>
         </w:rPr>
       </w:pPr>
-      <w:proofErr w:type="spellStart"/>
       <w:r>
         <w:rPr>
           <w:sz w:val="24"/>
           <w:szCs w:val="24"/>
         </w:rPr>
-        <w:t>Arduino</w:t>
-      </w:r>
-      <w:proofErr w:type="spellEnd"/>
-      <w:r>
-        <w:rPr>
-          <w:sz w:val="24"/>
-          <w:szCs w:val="24"/>
-        </w:rPr>
-        <w:t xml:space="preserve"> IDE 1.8</w:t>
+        <w:t>Arduino IDE 1.8</w:t>
       </w:r>
     </w:p>
     <w:p>
@@ -285,23 +267,7 @@
           <w:sz w:val="24"/>
           <w:szCs w:val="24"/>
         </w:rPr>
-        <w:t xml:space="preserve">2 </w:t>
-      </w:r>
-      <w:proofErr w:type="spellStart"/>
-      <w:r>
-        <w:rPr>
-          <w:sz w:val="24"/>
-          <w:szCs w:val="24"/>
-        </w:rPr>
-        <w:t>Arduino</w:t>
-      </w:r>
-      <w:proofErr w:type="spellEnd"/>
-      <w:r>
-        <w:rPr>
-          <w:sz w:val="24"/>
-          <w:szCs w:val="24"/>
-        </w:rPr>
-        <w:t xml:space="preserve"> UNO</w:t>
+        <w:t>2 Arduino UNO</w:t>
       </w:r>
     </w:p>
     <w:p>
@@ -315,72 +281,45 @@
           <w:szCs w:val="24"/>
         </w:rPr>
       </w:pPr>
-      <w:proofErr w:type="spellStart"/>
       <w:r>
         <w:rPr>
           <w:sz w:val="24"/>
           <w:szCs w:val="24"/>
         </w:rPr>
-        <w:t>Arduino</w:t>
+        <w:t>Arduino MEGA</w:t>
       </w:r>
-      <w:proofErr w:type="spellEnd"/>
+    </w:p>
+    <w:p>
+      <w:pPr>
+        <w:rPr>
+          <w:sz w:val="24"/>
+          <w:szCs w:val="24"/>
+        </w:rPr>
+      </w:pPr>
+    </w:p>
+    <w:p>
+      <w:pPr>
+        <w:rPr>
+          <w:b/>
+          <w:sz w:val="24"/>
+          <w:szCs w:val="24"/>
+        </w:rPr>
+      </w:pPr>
+    </w:p>
+    <w:p>
+      <w:pPr>
+        <w:rPr>
+          <w:sz w:val="24"/>
+          <w:szCs w:val="24"/>
+        </w:rPr>
+      </w:pPr>
       <w:r>
         <w:rPr>
-          <w:sz w:val="24"/>
-          <w:szCs w:val="24"/>
-        </w:rPr>
-        <w:t xml:space="preserve"> MEGA</w:t>
-      </w:r>
-    </w:p>
-    <w:p>
-      <w:pPr>
-        <w:rPr>
-          <w:sz w:val="24"/>
-          <w:szCs w:val="24"/>
-        </w:rPr>
-      </w:pPr>
-    </w:p>
-    <w:p>
-      <w:pPr>
-        <w:rPr>
           <w:b/>
           <w:sz w:val="24"/>
           <w:szCs w:val="24"/>
         </w:rPr>
-      </w:pPr>
-    </w:p>
-    <w:p>
-      <w:pPr>
-        <w:rPr>
-          <w:sz w:val="24"/>
-          <w:szCs w:val="24"/>
-        </w:rPr>
-      </w:pPr>
-      <w:r>
-        <w:rPr>
-          <w:b/>
-          <w:sz w:val="24"/>
-          <w:szCs w:val="24"/>
-        </w:rPr>
-        <w:t>Dispositivo master (</w:t>
-      </w:r>
-      <w:proofErr w:type="spellStart"/>
-      <w:r>
-        <w:rPr>
-          <w:b/>
-          <w:sz w:val="24"/>
-          <w:szCs w:val="24"/>
-        </w:rPr>
-        <w:t>Arduino</w:t>
-      </w:r>
-      <w:proofErr w:type="spellEnd"/>
-      <w:r>
-        <w:rPr>
-          <w:b/>
-          <w:sz w:val="24"/>
-          <w:szCs w:val="24"/>
-        </w:rPr>
-        <w:t xml:space="preserve"> DUE):</w:t>
+        <w:t>Dispositivo master (Arduino DUE):</w:t>
       </w:r>
       <w:r>
         <w:rPr>
@@ -437,12 +376,21 @@
           <w:szCs w:val="24"/>
         </w:rPr>
       </w:pPr>
+    </w:p>
+    <w:p>
+      <w:pPr>
+        <w:rPr>
+          <w:sz w:val="24"/>
+          <w:szCs w:val="24"/>
+        </w:rPr>
+      </w:pPr>
       <w:r>
         <w:rPr>
           <w:b/>
           <w:sz w:val="24"/>
           <w:szCs w:val="24"/>
         </w:rPr>
+        <w:lastRenderedPageBreak/>
         <w:t>Entradas y salidas:</w:t>
       </w:r>
     </w:p>
@@ -1104,16 +1052,7 @@
                 <w:sz w:val="18"/>
                 <w:szCs w:val="18"/>
               </w:rPr>
-              <w:t xml:space="preserve"> uno se usará un potenciómetro, para el mega un sensor de gas</w:t>
-            </w:r>
-            <w:bookmarkStart w:id="0" w:name="_GoBack"/>
-            <w:bookmarkEnd w:id="0"/>
-            <w:r>
-              <w:rPr>
-                <w:sz w:val="18"/>
-                <w:szCs w:val="18"/>
-              </w:rPr>
-              <w:t>.</w:t>
+              <w:t xml:space="preserve"> uno se usará un potenciómetro, para el mega un sensor de gas.</w:t>
             </w:r>
           </w:p>
         </w:tc>
@@ -1584,14 +1523,7 @@
           <w:sz w:val="24"/>
           <w:szCs w:val="24"/>
         </w:rPr>
-        <w:t>) las organiza y crea una ventana por medio de Python la cual mostrará el comportamiento de estas variables, dependiendo del esclavo. También dispondrá un apartado para poder escribir en las salida</w:t>
-      </w:r>
-      <w:r>
-        <w:rPr>
-          <w:sz w:val="24"/>
-          <w:szCs w:val="24"/>
-        </w:rPr>
-        <w:t xml:space="preserve">s, las cuales controlan diferentes dispositivos en los esclavos, en este caso un motor y algunos leds.  A </w:t>
+        <w:t xml:space="preserve">) las organiza y crea una ventana por medio de Python la cual mostrará el comportamiento de estas variables, dependiendo del esclavo. También dispondrá un apartado para poder escribir en las salidas, las cuales controlan diferentes dispositivos en los esclavos, en este caso un motor y algunos leds.  A </w:t>
       </w:r>
       <w:proofErr w:type="gramStart"/>
       <w:r>
@@ -1614,46 +1546,83 @@
       <w:pPr>
         <w:jc w:val="center"/>
         <w:rPr>
-          <w:sz w:val="24"/>
-          <w:szCs w:val="24"/>
-        </w:rPr>
-      </w:pPr>
+          <w:noProof/>
+          <w:sz w:val="24"/>
+          <w:szCs w:val="24"/>
+          <w:lang w:val="es-CO" w:eastAsia="es-CO"/>
+        </w:rPr>
+      </w:pPr>
+    </w:p>
+    <w:p>
+      <w:pPr>
+        <w:jc w:val="center"/>
+        <w:rPr>
+          <w:noProof/>
+          <w:sz w:val="24"/>
+          <w:szCs w:val="24"/>
+          <w:lang w:val="es-CO" w:eastAsia="es-CO"/>
+        </w:rPr>
+      </w:pPr>
+    </w:p>
+    <w:p>
+      <w:pPr>
+        <w:jc w:val="center"/>
+        <w:rPr>
+          <w:sz w:val="24"/>
+          <w:szCs w:val="24"/>
+        </w:rPr>
+      </w:pPr>
+      <w:bookmarkStart w:id="0" w:name="_GoBack"/>
+      <w:bookmarkEnd w:id="0"/>
       <w:r>
         <w:rPr>
           <w:noProof/>
           <w:sz w:val="24"/>
           <w:szCs w:val="24"/>
-          <w:lang w:val="en-US"/>
+          <w:lang w:val="es-CO" w:eastAsia="es-CO"/>
         </w:rPr>
         <w:drawing>
-          <wp:inline distT="114300" distB="114300" distL="114300" distR="114300">
-            <wp:extent cx="6254112" cy="3386138"/>
-            <wp:effectExtent l="0" t="0" r="0" b="0"/>
-            <wp:docPr id="1" name="image1.jpg"/>
-            <wp:cNvGraphicFramePr/>
+          <wp:inline distT="0" distB="0" distL="0" distR="0">
+            <wp:extent cx="4619625" cy="2486025"/>
+            <wp:effectExtent l="0" t="0" r="9525" b="9525"/>
+            <wp:docPr id="3" name="Imagen 3"/>
+            <wp:cNvGraphicFramePr>
+              <a:graphicFrameLocks xmlns:a="http://schemas.openxmlformats.org/drawingml/2006/main" noChangeAspect="1"/>
+            </wp:cNvGraphicFramePr>
             <a:graphic xmlns:a="http://schemas.openxmlformats.org/drawingml/2006/main">
               <a:graphicData uri="http://schemas.openxmlformats.org/drawingml/2006/picture">
                 <pic:pic xmlns:pic="http://schemas.openxmlformats.org/drawingml/2006/picture">
                   <pic:nvPicPr>
-                    <pic:cNvPr id="0" name="image1.jpg"/>
-                    <pic:cNvPicPr preferRelativeResize="0"/>
+                    <pic:cNvPr id="3" name="asassasa.png"/>
+                    <pic:cNvPicPr/>
                   </pic:nvPicPr>
-                  <pic:blipFill>
-                    <a:blip r:embed="rId6"/>
-                    <a:srcRect l="6644" r="8637"/>
-                    <a:stretch>
-                      <a:fillRect/>
-                    </a:stretch>
+                  <pic:blipFill rotWithShape="1">
+                    <a:blip r:embed="rId6">
+                      <a:extLst>
+                        <a:ext uri="{28A0092B-C50C-407E-A947-70E740481C1C}">
+                          <a14:useLocalDpi xmlns:a14="http://schemas.microsoft.com/office/drawing/2010/main" val="0"/>
+                        </a:ext>
+                      </a:extLst>
+                    </a:blip>
+                    <a:srcRect r="19426" b="22796"/>
+                    <a:stretch/>
                   </pic:blipFill>
-                  <pic:spPr>
+                  <pic:spPr bwMode="auto">
                     <a:xfrm>
                       <a:off x="0" y="0"/>
-                      <a:ext cx="6254112" cy="3386138"/>
+                      <a:ext cx="4619625" cy="2486025"/>
                     </a:xfrm>
                     <a:prstGeom prst="rect">
                       <a:avLst/>
                     </a:prstGeom>
-                    <a:ln/>
+                    <a:ln>
+                      <a:noFill/>
+                    </a:ln>
+                    <a:extLst>
+                      <a:ext uri="{53640926-AAD7-44D8-BBD7-CCE9431645EC}">
+                        <a14:shadowObscured xmlns:a14="http://schemas.microsoft.com/office/drawing/2010/main"/>
+                      </a:ext>
+                    </a:extLst>
                   </pic:spPr>
                 </pic:pic>
               </a:graphicData>

</xml_diff>

<commit_message>
Nuevas correcciones en el documento de los requerimientos
</commit_message>
<xml_diff>
--- a/REQUERIMIENTOS.docx
+++ b/REQUERIMIENTOS.docx
@@ -480,7 +480,7 @@
                 <w:sz w:val="20"/>
                 <w:szCs w:val="20"/>
               </w:rPr>
-              <w:t>ARDUINO UNO</w:t>
+              <w:t>ESCLAVO 1</w:t>
             </w:r>
           </w:p>
         </w:tc>
@@ -517,7 +517,14 @@
                 <w:sz w:val="20"/>
                 <w:szCs w:val="20"/>
               </w:rPr>
-              <w:t>ARDUINO UNO 2</w:t>
+              <w:t>ESLCAVO</w:t>
+            </w:r>
+            <w:r>
+              <w:rPr>
+                <w:sz w:val="20"/>
+                <w:szCs w:val="20"/>
+              </w:rPr>
+              <w:t xml:space="preserve"> 2</w:t>
             </w:r>
           </w:p>
         </w:tc>
@@ -554,7 +561,7 @@
                 <w:sz w:val="20"/>
                 <w:szCs w:val="20"/>
               </w:rPr>
-              <w:t>ARDUINO MEGA</w:t>
+              <w:t>ESCLAVO 3</w:t>
             </w:r>
           </w:p>
         </w:tc>
@@ -703,7 +710,7 @@
                 <w:sz w:val="20"/>
                 <w:szCs w:val="20"/>
               </w:rPr>
-              <w:t>1</w:t>
+              <w:t>-</w:t>
             </w:r>
           </w:p>
         </w:tc>
@@ -740,7 +747,7 @@
                 <w:sz w:val="20"/>
                 <w:szCs w:val="20"/>
               </w:rPr>
-              <w:t>1</w:t>
+              <w:t>-</w:t>
             </w:r>
           </w:p>
         </w:tc>
@@ -777,7 +784,7 @@
                 <w:sz w:val="18"/>
                 <w:szCs w:val="18"/>
               </w:rPr>
-              <w:t>Se usarán pulsadores.</w:t>
+              <w:t>Se usará pulsador</w:t>
             </w:r>
           </w:p>
         </w:tc>
@@ -1036,23 +1043,30 @@
                 <w:sz w:val="18"/>
                 <w:szCs w:val="18"/>
               </w:rPr>
-              <w:t xml:space="preserve">Para el </w:t>
-            </w:r>
-            <w:proofErr w:type="spellStart"/>
+              <w:t xml:space="preserve">Para el esclavo dos </w:t>
+            </w:r>
             <w:r>
               <w:rPr>
                 <w:sz w:val="18"/>
                 <w:szCs w:val="18"/>
               </w:rPr>
-              <w:t>arduino</w:t>
-            </w:r>
-            <w:proofErr w:type="spellEnd"/>
+              <w:t xml:space="preserve"> se usar</w:t>
+            </w:r>
             <w:r>
               <w:rPr>
                 <w:sz w:val="18"/>
                 <w:szCs w:val="18"/>
               </w:rPr>
-              <w:t xml:space="preserve"> uno se usará un potenciómetro, para el mega un sensor de gas.</w:t>
+              <w:t>á un potenciómetro, para el esclavo 3</w:t>
+            </w:r>
+            <w:bookmarkStart w:id="0" w:name="_GoBack"/>
+            <w:bookmarkEnd w:id="0"/>
+            <w:r>
+              <w:rPr>
+                <w:sz w:val="18"/>
+                <w:szCs w:val="18"/>
+              </w:rPr>
+              <w:t xml:space="preserve"> un sensor de gas.</w:t>
             </w:r>
           </w:p>
         </w:tc>
@@ -1164,7 +1178,7 @@
                 <w:sz w:val="20"/>
                 <w:szCs w:val="20"/>
               </w:rPr>
-              <w:t>1</w:t>
+              <w:t>-</w:t>
             </w:r>
           </w:p>
         </w:tc>
@@ -1572,8 +1586,6 @@
           <w:szCs w:val="24"/>
         </w:rPr>
       </w:pPr>
-      <w:bookmarkStart w:id="0" w:name="_GoBack"/>
-      <w:bookmarkEnd w:id="0"/>
       <w:r>
         <w:rPr>
           <w:noProof/>

</xml_diff>